<commit_message>
work on prog update
</commit_message>
<xml_diff>
--- a/dispatcher/docs/progress_updates/2011-01-17.docx
+++ b/dispatcher/docs/progress_updates/2011-01-17.docx
@@ -7,31 +7,35 @@
         <w:pStyle w:val="style2"/>
         <w:numPr>
           <w:ilvl w:val="1"/>
-          <w:numId w:val="1"/>
+          <w:numId w:val="2"/>
         </w:numPr>
         <w:spacing w:after="120" w:before="240"/>
       </w:pPr>
       <w:r>
-        <w:rPr/>
+        <w:rPr>
+          <w:color w:val="auto"/>
+        </w:rPr>
         <w:t>EIL Linux Client Agent Update 2011-01-17</w:t>
       </w:r>
     </w:p>
     <w:p>
       <w:pPr>
-        <w:pStyle w:val="style17"/>
+        <w:pStyle w:val="style19"/>
         <w:numPr>
           <w:ilvl w:val="0"/>
-          <w:numId w:val="2"/>
-        </w:numPr>
-      </w:pPr>
-      <w:r>
-        <w:rPr>
+          <w:numId w:val="3"/>
+        </w:numPr>
+      </w:pPr>
+      <w:r>
+        <w:rPr>
+          <w:color w:val="auto"/>
           <w:u w:val="double"/>
         </w:rPr>
         <w:t>Reboot command</w:t>
       </w:r>
       <w:r>
         <w:rPr>
+          <w:color w:val="auto"/>
           <w:u w:val="none"/>
         </w:rPr>
         <w:t>:</w:t>
@@ -39,14 +43,221 @@
     </w:p>
     <w:p>
       <w:pPr>
-        <w:pStyle w:val="style17"/>
-        <w:numPr>
-          <w:ilvl w:val="1"/>
-          <w:numId w:val="2"/>
-        </w:numPr>
-      </w:pPr>
-      <w:r>
-        <w:rPr>
+        <w:pStyle w:val="style19"/>
+        <w:numPr>
+          <w:ilvl w:val="1"/>
+          <w:numId w:val="3"/>
+        </w:numPr>
+      </w:pPr>
+      <w:r>
+        <w:rPr>
+          <w:color w:val="auto"/>
+          <w:u w:val="none"/>
+        </w:rPr>
+        <w:t>As of 2010-12-22, Linux agent has had reboot functionality</w:t>
+      </w:r>
+    </w:p>
+    <w:p>
+      <w:pPr>
+        <w:pStyle w:val="style19"/>
+        <w:numPr>
+          <w:ilvl w:val="2"/>
+          <w:numId w:val="3"/>
+        </w:numPr>
+      </w:pPr>
+      <w:r>
+        <w:rPr>
+          <w:color w:val="auto"/>
+          <w:i/>
+          <w:u w:val="none"/>
+          <w:iCs/>
+        </w:rPr>
+        <w:t>Can accept “Reboot” request from CCMS via steward</w:t>
+      </w:r>
+    </w:p>
+    <w:p>
+      <w:pPr>
+        <w:pStyle w:val="style19"/>
+        <w:numPr>
+          <w:ilvl w:val="2"/>
+          <w:numId w:val="3"/>
+        </w:numPr>
+      </w:pPr>
+      <w:r>
+        <w:rPr>
+          <w:color w:val="auto"/>
+          <w:i/>
+          <w:u w:val="none"/>
+          <w:iCs/>
+        </w:rPr>
+        <w:t>steward hands command to dispatcher</w:t>
+      </w:r>
+    </w:p>
+    <w:p>
+      <w:pPr>
+        <w:pStyle w:val="style19"/>
+        <w:numPr>
+          <w:ilvl w:val="2"/>
+          <w:numId w:val="3"/>
+        </w:numPr>
+      </w:pPr>
+      <w:r>
+        <w:rPr>
+          <w:color w:val="auto"/>
+          <w:i/>
+          <w:u w:val="none"/>
+          <w:iCs/>
+        </w:rPr>
+        <w:t>dispatcher executes a platform specific reboot command</w:t>
+      </w:r>
+    </w:p>
+    <w:p>
+      <w:pPr>
+        <w:pStyle w:val="style19"/>
+        <w:numPr>
+          <w:ilvl w:val="1"/>
+          <w:numId w:val="3"/>
+        </w:numPr>
+      </w:pPr>
+      <w:r>
+        <w:rPr>
+          <w:color w:val="auto"/>
+          <w:u w:val="none"/>
+        </w:rPr>
+        <w:t>In the three weeks since, additional functionality has been added:</w:t>
+      </w:r>
+    </w:p>
+    <w:p>
+      <w:pPr>
+        <w:pStyle w:val="style19"/>
+        <w:numPr>
+          <w:ilvl w:val="2"/>
+          <w:numId w:val="3"/>
+        </w:numPr>
+      </w:pPr>
+      <w:r>
+        <w:rPr>
+          <w:color w:val="auto"/>
+          <w:i/>
+          <w:u w:val="none"/>
+          <w:iCs/>
+        </w:rPr>
+        <w:t>“</w:t>
+      </w:r>
+      <w:r>
+        <w:rPr>
+          <w:color w:val="auto"/>
+          <w:i/>
+          <w:u w:val="none"/>
+          <w:iCs/>
+        </w:rPr>
+        <w:t>Reboot” scriptlet for RHEL, SUSE, Ubuntu, CentOS, Debian, etc. (distributions with more “full” environments) now have logic that prevents them from reaching a dead-lock reboot state</w:t>
+      </w:r>
+    </w:p>
+    <w:p>
+      <w:pPr>
+        <w:pStyle w:val="style19"/>
+        <w:numPr>
+          <w:ilvl w:val="2"/>
+          <w:numId w:val="3"/>
+        </w:numPr>
+      </w:pPr>
+      <w:r>
+        <w:rPr>
+          <w:color w:val="auto"/>
+          <w:i/>
+          <w:u w:val="none"/>
+          <w:iCs/>
+        </w:rPr>
+        <w:t>Reboot checks for race conditions and will sleep the steward (kill the daemon, schedule it for restart)</w:t>
+      </w:r>
+    </w:p>
+    <w:p>
+      <w:pPr>
+        <w:pStyle w:val="style19"/>
+        <w:numPr>
+          <w:ilvl w:val="1"/>
+          <w:numId w:val="3"/>
+        </w:numPr>
+      </w:pPr>
+      <w:r>
+        <w:rPr>
+          <w:color w:val="auto"/>
+          <w:u w:val="none"/>
+        </w:rPr>
+        <w:t>Consume update:</w:t>
+      </w:r>
+    </w:p>
+    <w:p>
+      <w:pPr>
+        <w:pStyle w:val="style19"/>
+        <w:numPr>
+          <w:ilvl w:val="2"/>
+          <w:numId w:val="3"/>
+        </w:numPr>
+      </w:pPr>
+      <w:r>
+        <w:rPr>
+          <w:color w:val="auto"/>
+          <w:i/>
+          <w:u w:val="none"/>
+          <w:iCs/>
+        </w:rPr>
+        <w:t>Update status was not returned upon completion previously, this is being added now</w:t>
+      </w:r>
+    </w:p>
+    <w:p>
+      <w:pPr>
+        <w:pStyle w:val="style19"/>
+        <w:numPr>
+          <w:ilvl w:val="2"/>
+          <w:numId w:val="3"/>
+        </w:numPr>
+      </w:pPr>
+      <w:r>
+        <w:rPr>
+          <w:color w:val="auto"/>
+          <w:i/>
+          <w:u w:val="none"/>
+          <w:iCs/>
+        </w:rPr>
+        <w:t>gSOAP structures were built in November in anticipation of this need, but had yet to be used</w:t>
+      </w:r>
+    </w:p>
+    <w:p>
+      <w:pPr>
+        <w:pStyle w:val="style19"/>
+        <w:numPr>
+          <w:ilvl w:val="0"/>
+          <w:numId w:val="3"/>
+        </w:numPr>
+      </w:pPr>
+      <w:r>
+        <w:rPr>
+          <w:color w:val="auto"/>
+          <w:u w:val="single"/>
+        </w:rPr>
+        <w:t>TCP Diagnose command</w:t>
+      </w:r>
+      <w:r>
+        <w:rPr>
+          <w:color w:val="auto"/>
+          <w:u w:val="none"/>
+        </w:rPr>
+        <w:t>:</w:t>
+      </w:r>
+    </w:p>
+    <w:p>
+      <w:pPr>
+        <w:pStyle w:val="style19"/>
+        <w:numPr>
+          <w:ilvl w:val="1"/>
+          <w:numId w:val="3"/>
+        </w:numPr>
+      </w:pPr>
+      <w:r>
+        <w:rPr>
+          <w:color w:val="auto"/>
           <w:u w:val="none"/>
         </w:rPr>
         <w:t>-</w:t>
@@ -54,14 +265,15 @@
     </w:p>
     <w:p>
       <w:pPr>
-        <w:pStyle w:val="style17"/>
-        <w:numPr>
-          <w:ilvl w:val="1"/>
-          <w:numId w:val="2"/>
-        </w:numPr>
-      </w:pPr>
-      <w:r>
-        <w:rPr>
+        <w:pStyle w:val="style19"/>
+        <w:numPr>
+          <w:ilvl w:val="1"/>
+          <w:numId w:val="3"/>
+        </w:numPr>
+      </w:pPr>
+      <w:r>
+        <w:rPr>
+          <w:color w:val="auto"/>
           <w:u w:val="none"/>
         </w:rPr>
         <w:t>-</w:t>
@@ -69,35 +281,38 @@
     </w:p>
     <w:p>
       <w:pPr>
-        <w:pStyle w:val="style17"/>
-        <w:numPr>
-          <w:ilvl w:val="1"/>
-          <w:numId w:val="2"/>
-        </w:numPr>
-      </w:pPr>
-      <w:r>
-        <w:rPr>
-          <w:u w:val="none"/>
-        </w:rPr>
-        <w:t>Consume update</w:t>
-      </w:r>
-    </w:p>
-    <w:p>
-      <w:pPr>
-        <w:pStyle w:val="style17"/>
+        <w:pStyle w:val="style19"/>
+        <w:numPr>
+          <w:ilvl w:val="1"/>
+          <w:numId w:val="3"/>
+        </w:numPr>
+      </w:pPr>
+      <w:r>
+        <w:rPr>
+          <w:color w:val="auto"/>
+          <w:u w:val="none"/>
+        </w:rPr>
+        <w:t>-</w:t>
+      </w:r>
+    </w:p>
+    <w:p>
+      <w:pPr>
+        <w:pStyle w:val="style19"/>
         <w:numPr>
           <w:ilvl w:val="0"/>
-          <w:numId w:val="2"/>
-        </w:numPr>
-      </w:pPr>
-      <w:r>
-        <w:rPr>
+          <w:numId w:val="3"/>
+        </w:numPr>
+      </w:pPr>
+      <w:r>
+        <w:rPr>
+          <w:color w:val="auto"/>
           <w:u w:val="single"/>
         </w:rPr>
-        <w:t>TCP Diagnose command</w:t>
-      </w:r>
-      <w:r>
-        <w:rPr>
+        <w:t>NMSA wrapper service</w:t>
+      </w:r>
+      <w:r>
+        <w:rPr>
+          <w:color w:val="auto"/>
           <w:u w:val="none"/>
         </w:rPr>
         <w:t>:</w:t>
@@ -105,14 +320,15 @@
     </w:p>
     <w:p>
       <w:pPr>
-        <w:pStyle w:val="style17"/>
-        <w:numPr>
-          <w:ilvl w:val="1"/>
-          <w:numId w:val="2"/>
-        </w:numPr>
-      </w:pPr>
-      <w:r>
-        <w:rPr>
+        <w:pStyle w:val="style19"/>
+        <w:numPr>
+          <w:ilvl w:val="1"/>
+          <w:numId w:val="3"/>
+        </w:numPr>
+      </w:pPr>
+      <w:r>
+        <w:rPr>
+          <w:color w:val="auto"/>
           <w:u w:val="none"/>
         </w:rPr>
         <w:t>-</w:t>
@@ -120,14 +336,15 @@
     </w:p>
     <w:p>
       <w:pPr>
-        <w:pStyle w:val="style17"/>
-        <w:numPr>
-          <w:ilvl w:val="1"/>
-          <w:numId w:val="2"/>
-        </w:numPr>
-      </w:pPr>
-      <w:r>
-        <w:rPr>
+        <w:pStyle w:val="style19"/>
+        <w:numPr>
+          <w:ilvl w:val="1"/>
+          <w:numId w:val="3"/>
+        </w:numPr>
+      </w:pPr>
+      <w:r>
+        <w:rPr>
+          <w:color w:val="auto"/>
           <w:u w:val="none"/>
         </w:rPr>
         <w:t>-</w:t>
@@ -135,14 +352,38 @@
     </w:p>
     <w:p>
       <w:pPr>
-        <w:pStyle w:val="style17"/>
-        <w:numPr>
-          <w:ilvl w:val="1"/>
-          <w:numId w:val="2"/>
-        </w:numPr>
-      </w:pPr>
-      <w:r>
-        <w:rPr>
+        <w:pStyle w:val="style19"/>
+        <w:numPr>
+          <w:ilvl w:val="0"/>
+          <w:numId w:val="3"/>
+        </w:numPr>
+      </w:pPr>
+      <w:r>
+        <w:rPr>
+          <w:color w:val="auto"/>
+          <w:u w:val="single"/>
+        </w:rPr>
+        <w:t>Build Environment</w:t>
+      </w:r>
+      <w:r>
+        <w:rPr>
+          <w:color w:val="auto"/>
+          <w:u w:val="none"/>
+        </w:rPr>
+        <w:t>:</w:t>
+      </w:r>
+    </w:p>
+    <w:p>
+      <w:pPr>
+        <w:pStyle w:val="style19"/>
+        <w:numPr>
+          <w:ilvl w:val="1"/>
+          <w:numId w:val="3"/>
+        </w:numPr>
+      </w:pPr>
+      <w:r>
+        <w:rPr>
+          <w:color w:val="auto"/>
           <w:u w:val="none"/>
         </w:rPr>
         <w:t>-</w:t>
@@ -150,35 +391,15 @@
     </w:p>
     <w:p>
       <w:pPr>
-        <w:pStyle w:val="style17"/>
-        <w:numPr>
-          <w:ilvl w:val="0"/>
-          <w:numId w:val="2"/>
-        </w:numPr>
-      </w:pPr>
-      <w:r>
-        <w:rPr>
-          <w:u w:val="single"/>
-        </w:rPr>
-        <w:t>NMSA wrapper service</w:t>
-      </w:r>
-      <w:r>
-        <w:rPr>
-          <w:u w:val="none"/>
-        </w:rPr>
-        <w:t>:</w:t>
-      </w:r>
-    </w:p>
-    <w:p>
-      <w:pPr>
-        <w:pStyle w:val="style17"/>
-        <w:numPr>
-          <w:ilvl w:val="1"/>
-          <w:numId w:val="2"/>
-        </w:numPr>
-      </w:pPr>
-      <w:r>
-        <w:rPr>
+        <w:pStyle w:val="style19"/>
+        <w:numPr>
+          <w:ilvl w:val="1"/>
+          <w:numId w:val="3"/>
+        </w:numPr>
+      </w:pPr>
+      <w:r>
+        <w:rPr>
+          <w:color w:val="auto"/>
           <w:u w:val="none"/>
         </w:rPr>
         <w:t>-</w:t>
@@ -186,14 +407,15 @@
     </w:p>
     <w:p>
       <w:pPr>
-        <w:pStyle w:val="style17"/>
-        <w:numPr>
-          <w:ilvl w:val="1"/>
-          <w:numId w:val="2"/>
-        </w:numPr>
-      </w:pPr>
-      <w:r>
-        <w:rPr>
+        <w:pStyle w:val="style19"/>
+        <w:numPr>
+          <w:ilvl w:val="1"/>
+          <w:numId w:val="3"/>
+        </w:numPr>
+      </w:pPr>
+      <w:r>
+        <w:rPr>
+          <w:color w:val="auto"/>
           <w:u w:val="none"/>
         </w:rPr>
         <w:t>-</w:t>
@@ -201,81 +423,16 @@
     </w:p>
     <w:p>
       <w:pPr>
-        <w:pStyle w:val="style17"/>
-        <w:numPr>
-          <w:ilvl w:val="0"/>
-          <w:numId w:val="2"/>
-        </w:numPr>
-      </w:pPr>
-      <w:r>
-        <w:rPr>
-          <w:u w:val="single"/>
-        </w:rPr>
-        <w:t>Build Environment</w:t>
-      </w:r>
-      <w:r>
-        <w:rPr>
-          <w:u w:val="none"/>
-        </w:rPr>
-        <w:t>:</w:t>
-      </w:r>
-    </w:p>
-    <w:p>
-      <w:pPr>
-        <w:pStyle w:val="style17"/>
-        <w:numPr>
-          <w:ilvl w:val="1"/>
-          <w:numId w:val="2"/>
-        </w:numPr>
-      </w:pPr>
-      <w:r>
-        <w:rPr>
-          <w:u w:val="none"/>
-        </w:rPr>
-        <w:t>-</w:t>
-      </w:r>
-    </w:p>
-    <w:p>
-      <w:pPr>
-        <w:pStyle w:val="style17"/>
-        <w:numPr>
-          <w:ilvl w:val="1"/>
-          <w:numId w:val="2"/>
-        </w:numPr>
-      </w:pPr>
-      <w:r>
-        <w:rPr>
-          <w:u w:val="none"/>
-        </w:rPr>
-        <w:t>-</w:t>
-      </w:r>
-    </w:p>
-    <w:p>
-      <w:pPr>
-        <w:pStyle w:val="style17"/>
-        <w:numPr>
-          <w:ilvl w:val="1"/>
-          <w:numId w:val="2"/>
-        </w:numPr>
-      </w:pPr>
-      <w:r>
-        <w:rPr>
-          <w:u w:val="none"/>
-        </w:rPr>
-        <w:t>-</w:t>
-      </w:r>
-    </w:p>
-    <w:p>
-      <w:pPr>
-        <w:pStyle w:val="style17"/>
-        <w:numPr>
-          <w:ilvl w:val="1"/>
-          <w:numId w:val="2"/>
+        <w:pStyle w:val="style19"/>
+        <w:numPr>
+          <w:ilvl w:val="1"/>
+          <w:numId w:val="3"/>
         </w:numPr>
         <w:spacing w:after="120" w:before="0"/>
       </w:pPr>
       <w:r>
         <w:rPr>
+          <w:color w:val="auto"/>
           <w:u w:val="none"/>
         </w:rPr>
         <w:t>-</w:t>
@@ -284,6 +441,7 @@
     <w:sectPr>
       <w:formProt w:val="off"/>
       <w:pgSz w:h="15840" w:w="12240"/>
+      <w:docGrid w:charSpace="0" w:linePitch="240" w:type="default"/>
       <w:textDirection w:val="lrTb"/>
       <w:pgNumType w:fmt="decimal"/>
       <w:type w:val="nextPage"/>
@@ -390,6 +548,98 @@
   <w:abstractNum w:abstractNumId="2">
     <w:lvl w:ilvl="0">
       <w:start w:val="1"/>
+      <w:numFmt w:val="none"/>
+      <w:lvlJc w:val="left"/>
+      <w:suff w:val="nothing"/>
+      <w:lvlText w:val=""/>
+      <w:pPr>
+        <w:ind w:hanging="432" w:left="432"/>
+      </w:pPr>
+    </w:lvl>
+    <w:lvl w:ilvl="1">
+      <w:start w:val="1"/>
+      <w:numFmt w:val="none"/>
+      <w:lvlJc w:val="left"/>
+      <w:suff w:val="nothing"/>
+      <w:lvlText w:val=""/>
+      <w:pPr>
+        <w:ind w:hanging="576" w:left="576"/>
+      </w:pPr>
+    </w:lvl>
+    <w:lvl w:ilvl="2">
+      <w:start w:val="1"/>
+      <w:numFmt w:val="none"/>
+      <w:lvlJc w:val="left"/>
+      <w:suff w:val="nothing"/>
+      <w:lvlText w:val=""/>
+      <w:pPr>
+        <w:ind w:hanging="720" w:left="720"/>
+      </w:pPr>
+    </w:lvl>
+    <w:lvl w:ilvl="3">
+      <w:start w:val="1"/>
+      <w:numFmt w:val="none"/>
+      <w:lvlJc w:val="left"/>
+      <w:suff w:val="nothing"/>
+      <w:lvlText w:val=""/>
+      <w:pPr>
+        <w:ind w:hanging="864" w:left="864"/>
+      </w:pPr>
+    </w:lvl>
+    <w:lvl w:ilvl="4">
+      <w:start w:val="1"/>
+      <w:numFmt w:val="none"/>
+      <w:lvlJc w:val="left"/>
+      <w:suff w:val="nothing"/>
+      <w:lvlText w:val=""/>
+      <w:pPr>
+        <w:ind w:hanging="1008" w:left="1008"/>
+      </w:pPr>
+    </w:lvl>
+    <w:lvl w:ilvl="5">
+      <w:start w:val="1"/>
+      <w:numFmt w:val="none"/>
+      <w:lvlJc w:val="left"/>
+      <w:suff w:val="nothing"/>
+      <w:lvlText w:val=""/>
+      <w:pPr>
+        <w:ind w:hanging="1152" w:left="1152"/>
+      </w:pPr>
+    </w:lvl>
+    <w:lvl w:ilvl="6">
+      <w:start w:val="1"/>
+      <w:numFmt w:val="none"/>
+      <w:lvlJc w:val="left"/>
+      <w:suff w:val="nothing"/>
+      <w:lvlText w:val=""/>
+      <w:pPr>
+        <w:ind w:hanging="1296" w:left="1296"/>
+      </w:pPr>
+    </w:lvl>
+    <w:lvl w:ilvl="7">
+      <w:start w:val="1"/>
+      <w:numFmt w:val="none"/>
+      <w:lvlJc w:val="left"/>
+      <w:suff w:val="nothing"/>
+      <w:lvlText w:val=""/>
+      <w:pPr>
+        <w:ind w:hanging="1440" w:left="1440"/>
+      </w:pPr>
+    </w:lvl>
+    <w:lvl w:ilvl="8">
+      <w:start w:val="1"/>
+      <w:numFmt w:val="none"/>
+      <w:lvlJc w:val="left"/>
+      <w:suff w:val="nothing"/>
+      <w:lvlText w:val=""/>
+      <w:pPr>
+        <w:ind w:hanging="1584" w:left="1584"/>
+      </w:pPr>
+    </w:lvl>
+  </w:abstractNum>
+  <w:abstractNum w:abstractNumId="3">
+    <w:lvl w:ilvl="0">
+      <w:start w:val="1"/>
       <w:numFmt w:val="bullet"/>
       <w:lvlJc w:val="left"/>
       <w:lvlText w:val=""/>
@@ -502,6 +752,9 @@
   </w:num>
   <w:num w:numId="2">
     <w:abstractNumId w:val="2"/>
+  </w:num>
+  <w:num w:numId="3">
+    <w:abstractNumId w:val="3"/>
   </w:num>
 </w:numbering>
 </file>
@@ -512,6 +765,7 @@
     <w:name w:val="Normal"/>
     <w:next w:val="style0"/>
     <w:pPr>
+      <w:jc w:val="left"/>
       <w:widowControl w:val="off"/>
       <w:tabs>
         <w:tab w:leader="none" w:pos="709" w:val="left"/>
@@ -519,7 +773,7 @@
       <w:suppressAutoHyphens w:val="true"/>
     </w:pPr>
     <w:rPr>
-      <w:color w:val="auto"/>
+      <w:color w:val="00000A"/>
       <w:sz w:val="24"/>
       <w:szCs w:val="24"/>
       <w:rFonts w:ascii="Times New Roman" w:cs="Lohit Hindi" w:eastAsia="DejaVu Sans" w:hAnsi="Times New Roman"/>
@@ -528,8 +782,8 @@
   </w:style>
   <w:style w:styleId="style2" w:type="paragraph">
     <w:name w:val="Heading 2"/>
-    <w:basedOn w:val="style16"/>
-    <w:next w:val="style17"/>
+    <w:basedOn w:val="style18"/>
+    <w:next w:val="style19"/>
     <w:pPr>
       <w:outlineLvl w:val="1"/>
       <w:numPr>
@@ -553,10 +807,24 @@
       <w:rFonts w:ascii="OpenSymbol" w:cs="OpenSymbol" w:eastAsia="OpenSymbol" w:hAnsi="OpenSymbol"/>
     </w:rPr>
   </w:style>
-  <w:style w:styleId="style16" w:type="paragraph">
+  <w:style w:styleId="style16" w:type="character">
+    <w:name w:val="ListLabel 1"/>
+    <w:next w:val="style16"/>
+    <w:rPr>
+      <w:rFonts w:cs="Symbol"/>
+    </w:rPr>
+  </w:style>
+  <w:style w:styleId="style17" w:type="character">
+    <w:name w:val="ListLabel 2"/>
+    <w:next w:val="style17"/>
+    <w:rPr>
+      <w:rFonts w:cs="OpenSymbol"/>
+    </w:rPr>
+  </w:style>
+  <w:style w:styleId="style18" w:type="paragraph">
     <w:name w:val="Heading"/>
     <w:basedOn w:val="style0"/>
-    <w:next w:val="style17"/>
+    <w:next w:val="style19"/>
     <w:pPr>
       <w:keepNext/>
       <w:spacing w:after="120" w:before="240"/>
@@ -567,28 +835,28 @@
       <w:rFonts w:ascii="Arial" w:cs="Lohit Hindi" w:eastAsia="DejaVu Sans" w:hAnsi="Arial"/>
     </w:rPr>
   </w:style>
-  <w:style w:styleId="style17" w:type="paragraph">
+  <w:style w:styleId="style19" w:type="paragraph">
     <w:name w:val="Text body"/>
     <w:basedOn w:val="style0"/>
-    <w:next w:val="style17"/>
+    <w:next w:val="style19"/>
     <w:pPr>
       <w:spacing w:after="120" w:before="0"/>
     </w:pPr>
     <w:rPr/>
   </w:style>
-  <w:style w:styleId="style18" w:type="paragraph">
+  <w:style w:styleId="style20" w:type="paragraph">
     <w:name w:val="List"/>
-    <w:basedOn w:val="style17"/>
-    <w:next w:val="style18"/>
+    <w:basedOn w:val="style19"/>
+    <w:next w:val="style20"/>
     <w:pPr/>
     <w:rPr>
       <w:rFonts w:cs="Lohit Hindi"/>
     </w:rPr>
   </w:style>
-  <w:style w:styleId="style19" w:type="paragraph">
+  <w:style w:styleId="style21" w:type="paragraph">
     <w:name w:val="Caption"/>
     <w:basedOn w:val="style0"/>
-    <w:next w:val="style19"/>
+    <w:next w:val="style21"/>
     <w:pPr>
       <w:suppressLineNumbers/>
       <w:spacing w:after="120" w:before="120"/>
@@ -601,10 +869,10 @@
       <w:rFonts w:cs="Lohit Hindi"/>
     </w:rPr>
   </w:style>
-  <w:style w:styleId="style20" w:type="paragraph">
+  <w:style w:styleId="style22" w:type="paragraph">
     <w:name w:val="Index"/>
     <w:basedOn w:val="style0"/>
-    <w:next w:val="style20"/>
+    <w:next w:val="style22"/>
     <w:pPr>
       <w:suppressLineNumbers/>
     </w:pPr>

</xml_diff>